<commit_message>
update the multiclass notebook
</commit_message>
<xml_diff>
--- a/ML_network_attack.docx
+++ b/ML_network_attack.docx
@@ -1668,7 +1668,7 @@
           </mc:Choice>
           <mc:Fallback>
             <w:pict>
-              <v:shape w14:anchorId="021E44B3" id="Forme libre : forme 55" o:spid="_x0000_s1026" style="position:absolute;margin-left:138.6pt;margin-top:18.2pt;width:318pt;height:.1pt;z-index:-251634688;visibility:visible;mso-wrap-style:square;mso-width-percent:0;mso-height-percent:0;mso-wrap-distance-left:0;mso-wrap-distance-top:0;mso-wrap-distance-right:0;mso-wrap-distance-bottom:0;mso-position-horizontal:absolute;mso-position-horizontal-relative:page;mso-position-vertical:absolute;mso-position-vertical-relative:text;mso-width-percent:0;mso-height-percent:0;mso-width-relative:page;mso-height-relative:page;v-text-anchor:top" coordsize="6360,1270" o:gfxdata="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" path="m,l6360,e" filled="f" strokeweight=".48pt">
+              <v:shape w14:anchorId="4B98A64F" id="Forme libre : forme 55" o:spid="_x0000_s1026" style="position:absolute;margin-left:138.6pt;margin-top:18.2pt;width:318pt;height:.1pt;z-index:-251634688;visibility:visible;mso-wrap-style:square;mso-width-percent:0;mso-height-percent:0;mso-wrap-distance-left:0;mso-wrap-distance-top:0;mso-wrap-distance-right:0;mso-wrap-distance-bottom:0;mso-position-horizontal:absolute;mso-position-horizontal-relative:page;mso-position-vertical:absolute;mso-position-vertical-relative:text;mso-width-percent:0;mso-height-percent:0;mso-width-relative:page;mso-height-relative:page;v-text-anchor:top" coordsize="6360,1270" o:gfxdata="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" path="m,l6360,e" filled="f" strokeweight=".48pt">
                 <v:path arrowok="t" o:connecttype="custom" o:connectlocs="0,0;4038600,0" o:connectangles="0,0"/>
                 <w10:wrap type="topAndBottom" anchorx="page"/>
               </v:shape>
@@ -2051,7 +2051,7 @@
           </mc:Choice>
           <mc:Fallback>
             <w:pict>
-              <v:shape w14:anchorId="563ADC36" id="Forme libre : forme 53" o:spid="_x0000_s1026" style="position:absolute;margin-left:138.6pt;margin-top:8.25pt;width:318pt;height:.1pt;z-index:-251633664;visibility:visible;mso-wrap-style:square;mso-width-percent:0;mso-height-percent:0;mso-wrap-distance-left:0;mso-wrap-distance-top:0;mso-wrap-distance-right:0;mso-wrap-distance-bottom:0;mso-position-horizontal:absolute;mso-position-horizontal-relative:page;mso-position-vertical:absolute;mso-position-vertical-relative:text;mso-width-percent:0;mso-height-percent:0;mso-width-relative:page;mso-height-relative:page;v-text-anchor:top" coordsize="6360,1270" o:gfxdata="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" path="m,l6360,e" filled="f" strokeweight=".48pt">
+              <v:shape w14:anchorId="0F5695CC" id="Forme libre : forme 53" o:spid="_x0000_s1026" style="position:absolute;margin-left:138.6pt;margin-top:8.25pt;width:318pt;height:.1pt;z-index:-251633664;visibility:visible;mso-wrap-style:square;mso-width-percent:0;mso-height-percent:0;mso-wrap-distance-left:0;mso-wrap-distance-top:0;mso-wrap-distance-right:0;mso-wrap-distance-bottom:0;mso-position-horizontal:absolute;mso-position-horizontal-relative:page;mso-position-vertical:absolute;mso-position-vertical-relative:text;mso-width-percent:0;mso-height-percent:0;mso-width-relative:page;mso-height-relative:page;v-text-anchor:top" coordsize="6360,1270" o:gfxdata="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" path="m,l6360,e" filled="f" strokeweight=".48pt">
                 <v:path arrowok="t" o:connecttype="custom" o:connectlocs="0,0;4038600,0" o:connectangles="0,0"/>
                 <w10:wrap type="topAndBottom" anchorx="page"/>
               </v:shape>
@@ -7144,7 +7144,7 @@
           </mc:Choice>
           <mc:Fallback>
             <w:pict>
-              <v:shapetype w14:anchorId="7545FDEB" id="_x0000_t75" coordsize="21600,21600" o:spt="75" o:preferrelative="t" path="m@4@5l@4@11@9@11@9@5xe" filled="f" stroked="f">
+              <v:shapetype w14:anchorId="2EABC000" id="_x0000_t75" coordsize="21600,21600" o:spt="75" o:preferrelative="t" path="m@4@5l@4@11@9@11@9@5xe" filled="f" stroked="f">
                 <v:stroke joinstyle="miter"/>
                 <v:formulas>
                   <v:f eqn="if lineDrawn pixelLineWidth 0"/>
@@ -7412,7 +7412,7 @@
           </mc:Choice>
           <mc:Fallback>
             <w:pict>
-              <v:shape w14:anchorId="52EEC94E" id="Ink 7" o:spid="_x0000_s1026" type="#_x0000_t75" style="position:absolute;margin-left:54.95pt;margin-top:65.2pt;width:1.55pt;height:1.05pt;z-index:251686912;visibility:visible;mso-wrap-style:square;mso-wrap-distance-left:9pt;mso-wrap-distance-top:0;mso-wrap-distance-right:9pt;mso-wrap-distance-bottom:0;mso-position-horizontal:absolute;mso-position-horizontal-relative:text;mso-position-vertical:absolute;mso-position-vertical-relative:text" o:gfxdata="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">
+              <v:shape w14:anchorId="7BF5920B" id="Ink 7" o:spid="_x0000_s1026" type="#_x0000_t75" style="position:absolute;margin-left:54.95pt;margin-top:65.2pt;width:1.55pt;height:1.05pt;z-index:251686912;visibility:visible;mso-wrap-style:square;mso-wrap-distance-left:9pt;mso-wrap-distance-top:0;mso-wrap-distance-right:9pt;mso-wrap-distance-bottom:0;mso-position-horizontal:absolute;mso-position-horizontal-relative:text;mso-position-vertical:absolute;mso-position-vertical-relative:text" o:gfxdata="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">
                 <v:imagedata r:id="rId15" o:title=""/>
               </v:shape>
             </w:pict>
@@ -7460,7 +7460,7 @@
           </mc:Choice>
           <mc:Fallback>
             <w:pict>
-              <v:shape w14:anchorId="713874E7" id="Ink 6" o:spid="_x0000_s1026" type="#_x0000_t75" style="position:absolute;margin-left:44.9pt;margin-top:42.55pt;width:1.05pt;height:1.05pt;z-index:251685888;visibility:visible;mso-wrap-style:square;mso-wrap-distance-left:9pt;mso-wrap-distance-top:0;mso-wrap-distance-right:9pt;mso-wrap-distance-bottom:0;mso-position-horizontal:absolute;mso-position-horizontal-relative:text;mso-position-vertical:absolute;mso-position-vertical-relative:text" o:gfxdata="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">
+              <v:shape w14:anchorId="1C03428F" id="Ink 6" o:spid="_x0000_s1026" type="#_x0000_t75" style="position:absolute;margin-left:44.9pt;margin-top:42.55pt;width:1.05pt;height:1.05pt;z-index:251685888;visibility:visible;mso-wrap-style:square;mso-wrap-distance-left:9pt;mso-wrap-distance-top:0;mso-wrap-distance-right:9pt;mso-wrap-distance-bottom:0;mso-position-horizontal:absolute;mso-position-horizontal-relative:text;mso-position-vertical:absolute;mso-position-vertical-relative:text" o:gfxdata="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">
                 <v:imagedata r:id="rId13" o:title=""/>
               </v:shape>
             </w:pict>
@@ -7508,7 +7508,7 @@
           </mc:Choice>
           <mc:Fallback>
             <w:pict>
-              <v:shape w14:anchorId="2867576C" id="Ink 4" o:spid="_x0000_s1026" type="#_x0000_t75" style="position:absolute;margin-left:66.25pt;margin-top:13.65pt;width:1.05pt;height:1.05pt;z-index:251683840;visibility:visible;mso-wrap-style:square;mso-wrap-distance-left:9pt;mso-wrap-distance-top:0;mso-wrap-distance-right:9pt;mso-wrap-distance-bottom:0;mso-position-horizontal:absolute;mso-position-horizontal-relative:text;mso-position-vertical:absolute;mso-position-vertical-relative:text" o:gfxdata="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">
+              <v:shape w14:anchorId="50630E2C" id="Ink 4" o:spid="_x0000_s1026" type="#_x0000_t75" style="position:absolute;margin-left:66.25pt;margin-top:13.65pt;width:1.05pt;height:1.05pt;z-index:251683840;visibility:visible;mso-wrap-style:square;mso-wrap-distance-left:9pt;mso-wrap-distance-top:0;mso-wrap-distance-right:9pt;mso-wrap-distance-bottom:0;mso-position-horizontal:absolute;mso-position-horizontal-relative:text;mso-position-vertical:absolute;mso-position-vertical-relative:text" o:gfxdata="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">
                 <v:imagedata r:id="rId13" o:title=""/>
               </v:shape>
             </w:pict>
@@ -10563,6 +10563,8 @@
       <w:r>
         <w:rPr>
           <w:rFonts w:eastAsiaTheme="minorHAnsi"/>
+          <w:b/>
+          <w:bCs/>
         </w:rPr>
         <w:t>Jupyter</w:t>
       </w:r>
@@ -10570,26 +10572,40 @@
       <w:r>
         <w:rPr>
           <w:rFonts w:eastAsiaTheme="minorHAnsi"/>
+          <w:b/>
+          <w:bCs/>
         </w:rPr>
         <w:t xml:space="preserve"> </w:t>
       </w:r>
       <w:r>
         <w:rPr>
           <w:rFonts w:eastAsiaTheme="minorHAnsi"/>
+          <w:b/>
+          <w:bCs/>
         </w:rPr>
         <w:t>N</w:t>
       </w:r>
       <w:r>
         <w:rPr>
           <w:rFonts w:eastAsiaTheme="minorHAnsi"/>
+          <w:b/>
+          <w:bCs/>
         </w:rPr>
         <w:t>otebook</w:t>
       </w:r>
       <w:r>
         <w:rPr>
           <w:rFonts w:eastAsiaTheme="minorHAnsi"/>
-        </w:rPr>
-        <w:t xml:space="preserve">: This is a notebook where we did all machine learning steps which involve: </w:t>
+          <w:b/>
+          <w:bCs/>
+        </w:rPr>
+        <w:t>:</w:t>
+      </w:r>
+      <w:r>
+        <w:rPr>
+          <w:rFonts w:eastAsiaTheme="minorHAnsi"/>
+        </w:rPr>
+        <w:t xml:space="preserve"> This is a notebook where we did all machine learning steps which involve: </w:t>
       </w:r>
     </w:p>
     <w:p>
@@ -10607,8 +10623,24 @@
       <w:r>
         <w:rPr>
           <w:rFonts w:eastAsiaTheme="minorHAnsi"/>
+          <w:b/>
+          <w:bCs/>
         </w:rPr>
         <w:t>Data collection</w:t>
+      </w:r>
+      <w:r>
+        <w:rPr>
+          <w:rFonts w:eastAsiaTheme="minorHAnsi"/>
+          <w:b/>
+          <w:bCs/>
+        </w:rPr>
+        <w:t>:</w:t>
+      </w:r>
+      <w:r>
+        <w:rPr>
+          <w:rFonts w:eastAsiaTheme="minorHAnsi"/>
+        </w:rPr>
+        <w:t xml:space="preserve"> This phase is responsible for collecting the right data that we want our model to use, ensuring we find the right dataset that is relevant to the problem we are solving.</w:t>
       </w:r>
     </w:p>
     <w:p>
@@ -10621,13 +10653,60 @@
         <w:spacing w:line="276" w:lineRule="auto"/>
         <w:rPr>
           <w:rFonts w:eastAsiaTheme="minorHAnsi"/>
+          <w:b/>
+          <w:bCs/>
         </w:rPr>
       </w:pPr>
       <w:r>
         <w:rPr>
           <w:rFonts w:eastAsiaTheme="minorHAnsi"/>
+          <w:b/>
+          <w:bCs/>
         </w:rPr>
         <w:t>Data preprocessing</w:t>
+      </w:r>
+      <w:r>
+        <w:rPr>
+          <w:rFonts w:eastAsiaTheme="minorHAnsi"/>
+          <w:b/>
+          <w:bCs/>
+        </w:rPr>
+        <w:t xml:space="preserve">: </w:t>
+      </w:r>
+      <w:r>
+        <w:rPr>
+          <w:rFonts w:eastAsiaTheme="minorHAnsi"/>
+          <w:lang w:val="en-MA"/>
+        </w:rPr>
+        <w:t xml:space="preserve">In the data preprocessing phase, </w:t>
+      </w:r>
+      <w:r>
+        <w:rPr>
+          <w:rFonts w:eastAsiaTheme="minorHAnsi"/>
+          <w:lang w:val="en-MA"/>
+        </w:rPr>
+        <w:t xml:space="preserve">we </w:t>
+      </w:r>
+      <w:r>
+        <w:rPr>
+          <w:rFonts w:eastAsiaTheme="minorHAnsi"/>
+          <w:lang w:val="en-MA"/>
+        </w:rPr>
+        <w:t>focused on cleaning and transforming the dataset to make it suitable for training the model. This involved handling missing values</w:t>
+      </w:r>
+      <w:r>
+        <w:rPr>
+          <w:rFonts w:eastAsiaTheme="minorHAnsi"/>
+          <w:lang w:val="en-MA"/>
+        </w:rPr>
+        <w:t xml:space="preserve"> and infinity values</w:t>
+      </w:r>
+      <w:r>
+        <w:rPr>
+          <w:rFonts w:eastAsiaTheme="minorHAnsi"/>
+          <w:lang w:val="en-MA"/>
+        </w:rPr>
+        <w:t xml:space="preserve">, encoding categorical variables, normalizing features, and addressing class imbalance, which is crucial for detecting network attacks. </w:t>
       </w:r>
     </w:p>
     <w:p>
@@ -10645,8 +10724,46 @@
       <w:r>
         <w:rPr>
           <w:rFonts w:eastAsiaTheme="minorHAnsi"/>
+          <w:b/>
+          <w:bCs/>
         </w:rPr>
         <w:t>Exploratory data analysis (EDA)</w:t>
+      </w:r>
+      <w:r>
+        <w:rPr>
+          <w:rFonts w:eastAsiaTheme="minorHAnsi"/>
+          <w:b/>
+          <w:bCs/>
+        </w:rPr>
+        <w:t xml:space="preserve">: </w:t>
+      </w:r>
+      <w:r>
+        <w:rPr>
+          <w:rFonts w:eastAsiaTheme="minorHAnsi"/>
+          <w:lang w:val="en-MA"/>
+        </w:rPr>
+        <w:t>We</w:t>
+      </w:r>
+      <w:r>
+        <w:rPr>
+          <w:rFonts w:eastAsiaTheme="minorHAnsi"/>
+          <w:lang w:val="en-MA"/>
+        </w:rPr>
+        <w:t xml:space="preserve"> performed various analyses to understand the structure and characteristics of the dataset. This included visualizing the distribution of features, identifying correlations</w:t>
+      </w:r>
+      <w:r>
+        <w:rPr>
+          <w:rFonts w:eastAsiaTheme="minorHAnsi"/>
+          <w:lang w:val="en-MA"/>
+        </w:rPr>
+        <w:t xml:space="preserve">. </w:t>
+      </w:r>
+      <w:r>
+        <w:rPr>
+          <w:rFonts w:eastAsiaTheme="minorHAnsi"/>
+          <w:lang w:val="en-MA"/>
+        </w:rPr>
+        <w:t>EDA helped uncover insights about the data and informed decisions on feature selection and engineering for better model performance.</w:t>
       </w:r>
     </w:p>
     <w:p>
@@ -10659,17 +10776,23 @@
         <w:spacing w:line="276" w:lineRule="auto"/>
         <w:rPr>
           <w:rFonts w:eastAsiaTheme="minorHAnsi"/>
+          <w:b/>
+          <w:bCs/>
         </w:rPr>
       </w:pPr>
       <w:r>
         <w:rPr>
           <w:rFonts w:eastAsiaTheme="minorHAnsi"/>
+          <w:b/>
+          <w:bCs/>
         </w:rPr>
         <w:t>Machine learning models</w:t>
       </w:r>
       <w:r>
         <w:rPr>
           <w:rFonts w:eastAsiaTheme="minorHAnsi"/>
+          <w:b/>
+          <w:bCs/>
         </w:rPr>
         <w:t>:</w:t>
       </w:r>
@@ -10689,14 +10812,24 @@
       <w:r>
         <w:rPr>
           <w:rFonts w:eastAsiaTheme="minorHAnsi"/>
+          <w:b/>
+          <w:bCs/>
         </w:rPr>
         <w:t>Training</w:t>
       </w:r>
       <w:r>
         <w:rPr>
           <w:rFonts w:eastAsiaTheme="minorHAnsi"/>
-        </w:rPr>
-        <w:t>: In this phase we have trained using five models of machine learning</w:t>
+          <w:b/>
+          <w:bCs/>
+        </w:rPr>
+        <w:t>:</w:t>
+      </w:r>
+      <w:r>
+        <w:rPr>
+          <w:rFonts w:eastAsiaTheme="minorHAnsi"/>
+        </w:rPr>
+        <w:t xml:space="preserve"> In this phase we have trained using five models of machine learning</w:t>
       </w:r>
       <w:r>
         <w:rPr>
@@ -10731,7 +10864,6 @@
         <w:spacing w:line="276" w:lineRule="auto"/>
         <w:rPr>
           <w:rFonts w:eastAsiaTheme="minorHAnsi"/>
-          <w:lang w:val="en-MA"/>
         </w:rPr>
       </w:pPr>
       <w:proofErr w:type="spellStart"/>
@@ -10767,19 +10899,17 @@
           <w:rFonts w:eastAsiaTheme="minorHAnsi"/>
           <w:lang w:val="en-MA"/>
         </w:rPr>
-        <w:t xml:space="preserve"> I</w:t>
+        <w:t xml:space="preserve"> </w:t>
       </w:r>
       <w:r>
         <w:rPr>
           <w:rFonts w:eastAsiaTheme="minorHAnsi"/>
-          <w:lang w:val="en-MA"/>
-        </w:rPr>
-        <w:t>s a supervised machine learning technique utilized solely for classification tasks in this project. Instead of relying on a single decision tree, RF builds an ensemble of multiple decision trees, enhancing the robustness and accuracy of the classifier. Each tree in the forest is trained on a randomly selected subset of the original dataset, both in terms of data samples and features, a process known as bootstrap aggregating or bagging.</w:t>
+        </w:rPr>
+        <w:t>RF builds an ensemble of multiple decision trees to improve robustness and accuracy. Each tree is trained on a randomly selected subset of the original dataset, a process known as bootstrap aggregating or bagging, where both the data samples and features are randomly chosen. By combining predictions from all the individual trees, RF mitigates the risk of overfitting and reduces variance, leading to more reliable classification outcomes. The final class decision is determined by majority vote, ensuring that the model's predictions benefit from the collective intelligence of the ensemble rather than any single tree.</w:t>
       </w:r>
       <w:r>
         <w:rPr>
           <w:rFonts w:eastAsiaTheme="minorHAnsi"/>
-          <w:lang w:val="en-MA"/>
         </w:rPr>
         <w:t xml:space="preserve"> </w:t>
       </w:r>
@@ -10787,15 +10917,18 @@
         <w:rPr>
           <w:rFonts w:eastAsiaTheme="minorHAnsi"/>
         </w:rPr>
-        <w:t xml:space="preserve">By aggregating the predictions from all individual trees, RF mitigates the </w:t>
-      </w:r>
-      <w:r>
+        <w:t>One key advantage of RF is its low classification error compared to traditional algorithms. Additionally, random forests can save the generated forests for future use, automatically provide accuracy metrics and variable importance, and overcome overfitting problems. During tree construction, randomization is applied to select the best node to split on, with the number of features chosen for splitting each node calculated as √A, where A is the number of attributes in the dataset. This ensemble approach makes Random Forest a powerful and effective classifier for improving accuracy in network attack detection.</w:t>
+      </w:r>
+    </w:p>
+    <w:p>
+      <w:pPr>
+        <w:pStyle w:val="ListParagraph"/>
+        <w:spacing w:line="276" w:lineRule="auto"/>
+        <w:ind w:left="3588" w:firstLine="0"/>
         <w:rPr>
           <w:rFonts w:eastAsiaTheme="minorHAnsi"/>
         </w:rPr>
-        <w:lastRenderedPageBreak/>
-        <w:t>risk of overfitting and reduces variance, leading to more reliable classification outcomes. The final class decision is determined by a majority vote from all the trees in the forest, ensuring that the model's predictions are based on the collective intelligence of the ensemble rather than any single tree. This ensemble approach makes Random Forest a powerful and effective classifier for detecting network attacks within the SIEM platform.</w:t>
-      </w:r>
+      </w:pPr>
     </w:p>
     <w:p>
       <w:pPr>
@@ -10840,6 +10973,13 @@
         </w:rPr>
         <w:t>XGBoost is an ideal model for network intrusion detection, especially for handling large datasets like CIC-IDS2017, which contains 2,827,876 rows and 66 columns. Its ability to achieve superior accuracy in classification tasks comes from gradient boosting, which focuses on minimizing errors by combining weak learners to improve detection accuracy over time. XGBoost's built-in regularization techniques prevent overfitting, ensuring strong generalization to unseen data. It also has the flexibility to deal with various types of data and can be fine-tuned with different hyperparameters to optimize performance. Additionally, it prioritizes important features, making it highly efficient when processing large and complex network traffic</w:t>
       </w:r>
+      <w:r>
+        <w:rPr>
+          <w:rFonts w:eastAsiaTheme="minorHAnsi"/>
+          <w:lang w:val="en-MA"/>
+        </w:rPr>
+        <w:t>.</w:t>
+      </w:r>
     </w:p>
     <w:p>
       <w:pPr>
@@ -10924,7 +11064,15 @@
           <w:rFonts w:eastAsiaTheme="minorHAnsi"/>
           <w:lang w:val="en-MA"/>
         </w:rPr>
-        <w:t>Logistic regression is a statistical method employed to solve binary classification issues by estimating the probability of an observation belonging to one of two classes. Logistic regression builds on the linear regression by employing the logistic function to transform the outcome into a limited range of values between 0 and 1. The logistic regression model is defined by a linear combination of input features, with each feature being assigned a weight and a bias term. It is commonly employed for a broad range of tasks such as anomaly detection</w:t>
+        <w:t xml:space="preserve">Logistic regression is a statistical </w:t>
+      </w:r>
+      <w:r>
+        <w:rPr>
+          <w:rFonts w:eastAsiaTheme="minorHAnsi"/>
+          <w:lang w:val="en-MA"/>
+        </w:rPr>
+        <w:lastRenderedPageBreak/>
+        <w:t>method employed to solve binary classification issues by estimating the probability of an observation belonging to one of two classes. Logistic regression builds on the linear regression by employing the logistic function to transform the outcome into a limited range of values between 0 and 1. The logistic regression model is defined by a linear combination of input features, with each feature being assigned a weight and a bias term. It is commonly employed for a broad range of tasks such as anomaly detection</w:t>
       </w:r>
     </w:p>
     <w:p>
@@ -11018,7 +11166,6 @@
           <w:b/>
           <w:bCs/>
         </w:rPr>
-        <w:lastRenderedPageBreak/>
         <w:t>K-fold cross validation</w:t>
       </w:r>
       <w:r>
@@ -11392,7 +11539,15 @@
           <w:rFonts w:eastAsiaTheme="minorHAnsi"/>
           <w:lang w:val="en-MA"/>
         </w:rPr>
-        <w:t xml:space="preserve">s a metric that evaluates the quality of binary classifications by taking into account all four elements of the confusion matrix: true positives, true negatives, false positives, and false negatives. The MCC value ranges from -1 </w:t>
+        <w:t xml:space="preserve">s a metric that evaluates the quality of binary classifications by taking into </w:t>
+      </w:r>
+      <w:r>
+        <w:rPr>
+          <w:rFonts w:eastAsiaTheme="minorHAnsi"/>
+          <w:lang w:val="en-MA"/>
+        </w:rPr>
+        <w:lastRenderedPageBreak/>
+        <w:t xml:space="preserve">account all four elements of the confusion matrix: true positives, true negatives, false positives, and false negatives. The MCC value ranges from -1 </w:t>
       </w:r>
       <w:r>
         <w:rPr>
@@ -11490,7 +11645,6 @@
         <w:rPr>
           <w:noProof/>
         </w:rPr>
-        <w:lastRenderedPageBreak/>
         <w:drawing>
           <wp:inline distT="0" distB="0" distL="0" distR="0" wp14:anchorId="35C998AD" wp14:editId="406A4D0F">
             <wp:extent cx="4563611" cy="2060131"/>
@@ -11923,6 +12077,7 @@
           <w:bCs/>
           <w:lang w:val="en-MA"/>
         </w:rPr>
+        <w:lastRenderedPageBreak/>
         <w:t>Area Under the Curve</w:t>
       </w:r>
       <w:r>
@@ -11993,7 +12148,7 @@
     </w:p>
     <w:p>
       <w:pPr>
-        <w:ind w:left="708"/>
+        <w:ind w:left="3540"/>
       </w:pPr>
       <w:r>
         <w:rPr>
@@ -12016,7 +12171,7 @@
     </w:p>
     <w:p>
       <w:pPr>
-        <w:ind w:left="708"/>
+        <w:ind w:left="3540"/>
       </w:pPr>
       <w:r>
         <w:rPr>
@@ -12040,7 +12195,7 @@
     <w:p>
       <w:pPr>
         <w:spacing w:line="276" w:lineRule="auto"/>
-        <w:ind w:left="708"/>
+        <w:ind w:left="3540"/>
         <w:rPr>
           <w:rFonts w:eastAsiaTheme="minorHAnsi"/>
           <w:lang w:val="en-US"/>
@@ -12075,13 +12230,171 @@
         <w:spacing w:line="276" w:lineRule="auto"/>
         <w:rPr>
           <w:rFonts w:eastAsiaTheme="minorHAnsi"/>
+          <w:b/>
+          <w:bCs/>
         </w:rPr>
       </w:pPr>
       <w:r>
         <w:rPr>
           <w:rFonts w:eastAsiaTheme="minorHAnsi"/>
+          <w:b/>
+          <w:bCs/>
         </w:rPr>
         <w:t>Confusion matrix</w:t>
+      </w:r>
+      <w:r>
+        <w:rPr>
+          <w:rFonts w:eastAsiaTheme="minorHAnsi"/>
+          <w:b/>
+          <w:bCs/>
+        </w:rPr>
+        <w:t xml:space="preserve">: </w:t>
+      </w:r>
+    </w:p>
+    <w:p>
+      <w:pPr>
+        <w:spacing w:before="100" w:beforeAutospacing="1" w:after="100" w:afterAutospacing="1"/>
+        <w:ind w:left="2688"/>
+        <w:rPr>
+          <w:color w:val="000000"/>
+        </w:rPr>
+      </w:pPr>
+      <w:r>
+        <w:rPr>
+          <w:color w:val="000000"/>
+        </w:rPr>
+        <w:t>A </w:t>
+      </w:r>
+      <w:r>
+        <w:rPr>
+          <w:b/>
+          <w:bCs/>
+          <w:color w:val="000000"/>
+        </w:rPr>
+        <w:t>confusion matrix</w:t>
+      </w:r>
+      <w:r>
+        <w:rPr>
+          <w:color w:val="000000"/>
+        </w:rPr>
+        <w:t xml:space="preserve"> is a performance evaluation tool used in machine learning classification problems. It presents a summary of the prediction results for a model, comparing actual values with predicted ones. </w:t>
+      </w:r>
+      <w:r>
+        <w:rPr>
+          <w:color w:val="000000"/>
+        </w:rPr>
+        <w:t>We have used confusion matrix for</w:t>
+      </w:r>
+      <w:r>
+        <w:rPr>
+          <w:color w:val="000000"/>
+        </w:rPr>
+        <w:t> </w:t>
+      </w:r>
+      <w:r>
+        <w:rPr>
+          <w:b/>
+          <w:bCs/>
+          <w:color w:val="000000"/>
+        </w:rPr>
+        <w:t>binary classification</w:t>
+      </w:r>
+      <w:r>
+        <w:rPr>
+          <w:color w:val="000000"/>
+        </w:rPr>
+        <w:t>, the confusion matrix consists of four cells: </w:t>
+      </w:r>
+      <w:r>
+        <w:rPr>
+          <w:b/>
+          <w:bCs/>
+          <w:color w:val="000000"/>
+        </w:rPr>
+        <w:t>True Positives (TP)</w:t>
+      </w:r>
+      <w:r>
+        <w:rPr>
+          <w:color w:val="000000"/>
+        </w:rPr>
+        <w:t>, </w:t>
+      </w:r>
+      <w:r>
+        <w:rPr>
+          <w:b/>
+          <w:bCs/>
+          <w:color w:val="000000"/>
+        </w:rPr>
+        <w:t>True Negatives (TN)</w:t>
+      </w:r>
+      <w:r>
+        <w:rPr>
+          <w:color w:val="000000"/>
+        </w:rPr>
+        <w:t>, </w:t>
+      </w:r>
+      <w:r>
+        <w:rPr>
+          <w:b/>
+          <w:bCs/>
+          <w:color w:val="000000"/>
+        </w:rPr>
+        <w:t>False Positives (FP)</w:t>
+      </w:r>
+      <w:r>
+        <w:rPr>
+          <w:color w:val="000000"/>
+        </w:rPr>
+        <w:t>, and </w:t>
+      </w:r>
+      <w:r>
+        <w:rPr>
+          <w:b/>
+          <w:bCs/>
+          <w:color w:val="000000"/>
+        </w:rPr>
+        <w:t>False Negatives (FN)</w:t>
+      </w:r>
+      <w:r>
+        <w:rPr>
+          <w:color w:val="000000"/>
+        </w:rPr>
+        <w:t>. These metrics help in calculating important evaluation metrics like accuracy, precision, recall, and F1-score.</w:t>
+      </w:r>
+    </w:p>
+    <w:p>
+      <w:pPr>
+        <w:spacing w:before="100" w:beforeAutospacing="1" w:after="100" w:afterAutospacing="1"/>
+        <w:ind w:left="2688"/>
+        <w:rPr>
+          <w:color w:val="000000"/>
+        </w:rPr>
+      </w:pPr>
+      <w:r>
+        <w:rPr>
+          <w:color w:val="000000"/>
+        </w:rPr>
+        <w:t>As well f</w:t>
+      </w:r>
+      <w:r>
+        <w:rPr>
+          <w:color w:val="000000"/>
+        </w:rPr>
+        <w:t>or </w:t>
+      </w:r>
+      <w:r>
+        <w:rPr>
+          <w:b/>
+          <w:bCs/>
+          <w:color w:val="000000"/>
+        </w:rPr>
+        <w:t>multiclass classification</w:t>
+      </w:r>
+      <w:r>
+        <w:rPr>
+          <w:color w:val="000000"/>
+        </w:rPr>
+        <w:t xml:space="preserve">, the confusion matrix expands to accommodate the multiple classes. Each row of the matrix represents the instances in an actual class, while each column represents the instances in a predicted class. The diagonal elements represent the correct predictions (True Positives for each class), and the off-diagonal elements represent the misclassifications (False Positives and False Negatives between classes). </w:t>
       </w:r>
     </w:p>
     <w:p>
@@ -12105,8 +12418,13 @@
         <w:rPr>
           <w:rFonts w:eastAsiaTheme="minorHAnsi"/>
         </w:rPr>
-        <w:lastRenderedPageBreak/>
-        <w:t xml:space="preserve">The github link to view the </w:t>
+        <w:t xml:space="preserve">This, is the </w:t>
+      </w:r>
+      <w:r>
+        <w:rPr>
+          <w:rFonts w:eastAsiaTheme="minorHAnsi"/>
+        </w:rPr>
+        <w:t xml:space="preserve">github link to view the </w:t>
       </w:r>
       <w:r>
         <w:rPr>
@@ -12182,6 +12500,14 @@
         </w:rPr>
         <w:fldChar w:fldCharType="end"/>
       </w:r>
+    </w:p>
+    <w:p>
+      <w:pPr>
+        <w:spacing w:line="276" w:lineRule="auto"/>
+        <w:rPr>
+          <w:rFonts w:eastAsiaTheme="minorHAnsi"/>
+        </w:rPr>
+      </w:pPr>
     </w:p>
     <w:p>
       <w:pPr>
@@ -12191,27 +12517,58 @@
           <w:numId w:val="135"/>
         </w:numPr>
         <w:spacing w:line="276" w:lineRule="auto"/>
+        <w:ind w:left="1428" w:firstLine="0"/>
         <w:rPr>
           <w:rFonts w:eastAsiaTheme="minorHAnsi"/>
         </w:rPr>
       </w:pPr>
       <w:proofErr w:type="spellStart"/>
+      <w:r>
+        <w:rPr>
+          <w:rFonts w:eastAsiaTheme="minorHAnsi"/>
+          <w:b/>
+          <w:bCs/>
+          <w:color w:val="000000"/>
+          <w14:ligatures w14:val="standardContextual"/>
+        </w:rPr>
+        <w:t>MLflow</w:t>
+      </w:r>
+      <w:proofErr w:type="spellEnd"/>
+      <w:r>
+        <w:rPr>
+          <w:rFonts w:eastAsiaTheme="minorHAnsi"/>
+          <w:b/>
+          <w:bCs/>
+          <w:color w:val="000000"/>
+          <w14:ligatures w14:val="standardContextual"/>
+        </w:rPr>
+        <w:t>:</w:t>
+      </w:r>
+      <w:r>
+        <w:rPr>
+          <w:rFonts w:eastAsiaTheme="minorHAnsi"/>
+          <w:b/>
+          <w:bCs/>
+          <w:color w:val="000000"/>
+          <w14:ligatures w14:val="standardContextual"/>
+        </w:rPr>
+        <w:t xml:space="preserve"> </w:t>
+      </w:r>
       <w:r>
         <w:rPr>
           <w:rFonts w:eastAsiaTheme="minorHAnsi"/>
           <w:color w:val="000000"/>
           <w14:ligatures w14:val="standardContextual"/>
         </w:rPr>
-        <w:t>MLflow</w:t>
-      </w:r>
-      <w:proofErr w:type="spellEnd"/>
+        <w:t>This service functions as a central hub for the machine learning workflow,</w:t>
+      </w:r>
       <w:r>
         <w:rPr>
           <w:rFonts w:eastAsiaTheme="minorHAnsi"/>
           <w:color w:val="000000"/>
           <w14:ligatures w14:val="standardContextual"/>
         </w:rPr>
-        <w:t>:</w:t>
+        <w:t xml:space="preserve"> </w:t>
       </w:r>
       <w:r>
         <w:rPr>
@@ -12219,7 +12576,7 @@
           <w:color w:val="000000"/>
           <w14:ligatures w14:val="standardContextual"/>
         </w:rPr>
-        <w:t xml:space="preserve"> This service functions as a central hub for the machine learning workflow,</w:t>
+        <w:t>including tracking of experiments, model versioning</w:t>
       </w:r>
       <w:r>
         <w:rPr>
@@ -12227,16 +12584,26 @@
           <w:color w:val="000000"/>
           <w14:ligatures w14:val="standardContextual"/>
         </w:rPr>
-        <w:t xml:space="preserve"> </w:t>
-      </w:r>
-      <w:r>
+        <w:t xml:space="preserve">. </w:t>
+      </w:r>
+      <w:proofErr w:type="spellStart"/>
+      <w:r>
+        <w:t>Mlflow</w:t>
+      </w:r>
+      <w:proofErr w:type="spellEnd"/>
+      <w:r>
+        <w:t xml:space="preserve"> is responsible for tracking and managing the end-to-end machine learning lifecycle.</w:t>
+      </w:r>
+    </w:p>
+    <w:p>
+      <w:pPr>
+        <w:pStyle w:val="ListParagraph"/>
+        <w:spacing w:line="276" w:lineRule="auto"/>
+        <w:ind w:left="1428" w:firstLine="0"/>
         <w:rPr>
           <w:rFonts w:eastAsiaTheme="minorHAnsi"/>
-          <w:color w:val="000000"/>
-          <w14:ligatures w14:val="standardContextual"/>
-        </w:rPr>
-        <w:t>including tracking of experiments, model versioning, and maintaining a registry for</w:t>
-      </w:r>
+        </w:rPr>
+      </w:pPr>
     </w:p>
     <w:p>
       <w:pPr>
@@ -12529,7 +12896,14 @@
         <w:rPr>
           <w:rFonts w:eastAsiaTheme="minorHAnsi"/>
         </w:rPr>
-        <w:t xml:space="preserve">used to mirror traffic to the middleware for analysis. The concept of sending copies of the network traffic </w:t>
+        <w:t xml:space="preserve">used to mirror traffic to the middleware for analysis. The concept of sending copies of the </w:t>
+      </w:r>
+      <w:r>
+        <w:rPr>
+          <w:rFonts w:eastAsiaTheme="minorHAnsi"/>
+        </w:rPr>
+        <w:lastRenderedPageBreak/>
+        <w:t xml:space="preserve">network traffic </w:t>
       </w:r>
       <w:r>
         <w:rPr>
@@ -12700,7 +13074,6 @@
         <w:spacing w:line="276" w:lineRule="auto"/>
       </w:pPr>
       <w:r>
-        <w:lastRenderedPageBreak/>
         <w:t xml:space="preserve">The </w:t>
       </w:r>
       <w:r>
@@ -13300,7 +13673,6 @@
           <w:rFonts w:hint="cs"/>
           <w:lang w:val="en-MA"/>
         </w:rPr>
-        <w:lastRenderedPageBreak/>
         <w:t> Bot   </w:t>
       </w:r>
     </w:p>
@@ -13621,6 +13993,7 @@
           <w:rFonts w:hint="cs"/>
           <w:lang w:val="en-MA"/>
         </w:rPr>
+        <w:lastRenderedPageBreak/>
         <w:t xml:space="preserve">Heartbleed </w:t>
       </w:r>
     </w:p>
@@ -13930,7 +14303,6 @@
       </w:pPr>
       <w:bookmarkStart w:id="56" w:name="_Toc178542391"/>
       <w:r>
-        <w:lastRenderedPageBreak/>
         <w:t>REFERENCES</w:t>
       </w:r>
       <w:bookmarkEnd w:id="56"/>
@@ -14269,7 +14641,6 @@
           <w:noProof/>
           <w:lang w:val="en-US"/>
         </w:rPr>
-        <w:lastRenderedPageBreak/>
         <w:drawing>
           <wp:inline distT="0" distB="0" distL="0" distR="0" wp14:anchorId="160FBBDF" wp14:editId="08CDB52E">
             <wp:extent cx="6013450" cy="1706245"/>
@@ -14430,6 +14801,7 @@
           <w:noProof/>
           <w:lang w:val="en-US"/>
         </w:rPr>
+        <w:lastRenderedPageBreak/>
         <w:drawing>
           <wp:inline distT="0" distB="0" distL="0" distR="0" wp14:anchorId="6CC47756" wp14:editId="4F586CFB">
             <wp:extent cx="6013450" cy="1560195"/>
@@ -14565,7 +14937,6 @@
           <w:noProof/>
           <w:lang w:val="en-US"/>
         </w:rPr>
-        <w:lastRenderedPageBreak/>
         <w:drawing>
           <wp:inline distT="0" distB="0" distL="0" distR="0" wp14:anchorId="400C3266" wp14:editId="45321F8D">
             <wp:extent cx="6013450" cy="3727450"/>
@@ -27066,15 +27437,18 @@
   <w:abstractNum w:abstractNumId="89" w15:restartNumberingAfterBreak="0">
     <w:nsid w:val="6586225F"/>
     <w:multiLevelType w:val="hybridMultilevel"/>
-    <w:tmpl w:val="A860091C"/>
-    <w:lvl w:ilvl="0" w:tplc="04090017">
+    <w:tmpl w:val="A4640CB6"/>
+    <w:lvl w:ilvl="0" w:tplc="081EA52A">
       <w:start w:val="1"/>
       <w:numFmt w:val="lowerLetter"/>
       <w:lvlText w:val="%1)"/>
       <w:lvlJc w:val="left"/>
       <w:pPr>
-        <w:ind w:left="1428" w:hanging="360"/>
-      </w:pPr>
+        <w:ind w:left="1353" w:hanging="360"/>
+      </w:pPr>
+      <w:rPr>
+        <w:lang w:val="en-MA"/>
+      </w:rPr>
     </w:lvl>
     <w:lvl w:ilvl="1" w:tplc="0409000F">
       <w:start w:val="1"/>
@@ -31441,6 +31815,11 @@
     <w:basedOn w:val="DefaultParagraphFont"/>
     <w:rsid w:val="00D04B7D"/>
   </w:style>
+  <w:style w:type="character" w:customStyle="1" w:styleId="apple-converted-space">
+    <w:name w:val="apple-converted-space"/>
+    <w:basedOn w:val="DefaultParagraphFont"/>
+    <w:rsid w:val="003A5C34"/>
+  </w:style>
 </w:styles>
 </file>
 

</xml_diff>